<commit_message>
2. Edit audience and Add features
</commit_message>
<xml_diff>
--- a/SE-Business Case/DehghaniZadeh-SE-Business Case-2.0.docx
+++ b/SE-Business Case/DehghaniZadeh-SE-Business Case-2.0.docx
@@ -24,81 +24,51 @@
             <w:rPr>
               <w:noProof/>
             </w:rPr>
-            <mc:AlternateContent>
-              <mc:Choice Requires="wpc">
-                <w:drawing>
-                  <wp:anchor distT="0" distB="0" distL="114300" distR="114300" simplePos="0" relativeHeight="251675648" behindDoc="0" locked="0" layoutInCell="1" allowOverlap="1" wp14:anchorId="6F45D8BF" wp14:editId="6598F87E">
-                    <wp:simplePos x="0" y="0"/>
-                    <wp:positionH relativeFrom="column">
-                      <wp:posOffset>-173990</wp:posOffset>
-                    </wp:positionH>
-                    <wp:positionV relativeFrom="paragraph">
-                      <wp:posOffset>-567690</wp:posOffset>
-                    </wp:positionV>
-                    <wp:extent cx="1325880" cy="2096770"/>
-                    <wp:effectExtent l="0" t="0" r="7620" b="0"/>
-                    <wp:wrapSquare wrapText="bothSides"/>
-                    <wp:docPr id="20" name="Canvas 20"/>
-                    <wp:cNvGraphicFramePr>
-                      <a:graphicFrameLocks xmlns:a="http://schemas.openxmlformats.org/drawingml/2006/main" noChangeAspect="1"/>
-                    </wp:cNvGraphicFramePr>
-                    <a:graphic xmlns:a="http://schemas.openxmlformats.org/drawingml/2006/main">
-                      <a:graphicData uri="http://schemas.microsoft.com/office/word/2010/wordprocessingCanvas">
-                        <wpc:wpc>
-                          <wpc:bg>
-                            <a:noFill/>
-                          </wpc:bg>
-                          <wpc:whole/>
-                          <pic:pic xmlns:pic="http://schemas.openxmlformats.org/drawingml/2006/picture">
-                            <pic:nvPicPr>
-                              <pic:cNvPr id="14" name="Picture 14"/>
-                              <pic:cNvPicPr>
-                                <a:picLocks noChangeAspect="1"/>
-                              </pic:cNvPicPr>
-                            </pic:nvPicPr>
-                            <pic:blipFill>
-                              <a:blip r:embed="rId9"/>
-                              <a:stretch>
-                                <a:fillRect/>
-                              </a:stretch>
-                            </pic:blipFill>
-                            <pic:spPr>
-                              <a:xfrm>
-                                <a:off x="0" y="0"/>
-                                <a:ext cx="1290347" cy="2096814"/>
-                              </a:xfrm>
-                              <a:prstGeom prst="rect">
-                                <a:avLst/>
-                              </a:prstGeom>
-                            </pic:spPr>
-                          </pic:pic>
-                        </wpc:wpc>
-                      </a:graphicData>
-                    </a:graphic>
-                    <wp14:sizeRelH relativeFrom="page">
-                      <wp14:pctWidth>0</wp14:pctWidth>
-                    </wp14:sizeRelH>
-                    <wp14:sizeRelV relativeFrom="page">
-                      <wp14:pctHeight>0</wp14:pctHeight>
-                    </wp14:sizeRelV>
-                  </wp:anchor>
-                </w:drawing>
-              </mc:Choice>
-              <mc:Fallback>
-                <w:pict>
-                  <v:group w14:anchorId="2A8007D5" id="Canvas 20" o:spid="_x0000_s1026" editas="canvas" style="position:absolute;margin-left:-13.7pt;margin-top:-44.7pt;width:104.4pt;height:165.1pt;z-index:251675648" coordsize="13258,20967" o:gfxdata="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">
-                    <v:shape id="_x0000_s1027" type="#_x0000_t75" style="position:absolute;width:13258;height:20967;visibility:visible;mso-wrap-style:square">
-                      <v:fill o:detectmouseclick="t"/>
-                      <v:path o:connecttype="none"/>
-                    </v:shape>
-                    <v:shape id="Picture 14" o:spid="_x0000_s1028" type="#_x0000_t75" style="position:absolute;width:12903;height:20968;visibility:visible;mso-wrap-style:square" o:gfxdata="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">
-                      <v:imagedata r:id="rId10" o:title=""/>
-                    </v:shape>
-                    <w10:wrap type="square"/>
-                  </v:group>
-                </w:pict>
-              </mc:Fallback>
-            </mc:AlternateContent>
+            <w:drawing>
+              <wp:anchor distT="0" distB="0" distL="114300" distR="114300" simplePos="0" relativeHeight="251676672" behindDoc="0" locked="0" layoutInCell="1" allowOverlap="1" wp14:anchorId="6AB65956" wp14:editId="20178F12">
+                <wp:simplePos x="0" y="0"/>
+                <wp:positionH relativeFrom="column">
+                  <wp:posOffset>-235744</wp:posOffset>
+                </wp:positionH>
+                <wp:positionV relativeFrom="paragraph">
+                  <wp:posOffset>-488315</wp:posOffset>
+                </wp:positionV>
+                <wp:extent cx="1290347" cy="2096814"/>
+                <wp:effectExtent l="0" t="0" r="0" b="0"/>
+                <wp:wrapNone/>
+                <wp:docPr id="14" name="Picture 14"/>
+                <wp:cNvGraphicFramePr>
+                  <a:graphicFrameLocks xmlns:a="http://schemas.openxmlformats.org/drawingml/2006/main" noChangeAspect="1"/>
+                </wp:cNvGraphicFramePr>
+                <a:graphic xmlns:a="http://schemas.openxmlformats.org/drawingml/2006/main">
+                  <a:graphicData uri="http://schemas.openxmlformats.org/drawingml/2006/picture">
+                    <pic:pic xmlns:pic="http://schemas.openxmlformats.org/drawingml/2006/picture">
+                      <pic:nvPicPr>
+                        <pic:cNvPr id="14" name="Picture 14"/>
+                        <pic:cNvPicPr>
+                          <a:picLocks noChangeAspect="1"/>
+                        </pic:cNvPicPr>
+                      </pic:nvPicPr>
+                      <pic:blipFill>
+                        <a:blip r:embed="rId9"/>
+                        <a:stretch>
+                          <a:fillRect/>
+                        </a:stretch>
+                      </pic:blipFill>
+                      <pic:spPr>
+                        <a:xfrm>
+                          <a:off x="0" y="0"/>
+                          <a:ext cx="1290347" cy="2096814"/>
+                        </a:xfrm>
+                        <a:prstGeom prst="rect">
+                          <a:avLst/>
+                        </a:prstGeom>
+                      </pic:spPr>
+                    </pic:pic>
+                  </a:graphicData>
+                </a:graphic>
+              </wp:anchor>
+            </w:drawing>
           </w:r>
           <w:r>
             <w:rPr>
@@ -107,7 +77,7 @@
             <mc:AlternateContent>
               <mc:Choice Requires="wps">
                 <w:drawing>
-                  <wp:anchor distT="0" distB="0" distL="114300" distR="114300" simplePos="0" relativeHeight="251672576" behindDoc="0" locked="0" layoutInCell="0" allowOverlap="1" wp14:anchorId="3881E333" wp14:editId="69F5E4CE">
+                  <wp:anchor distT="0" distB="0" distL="114300" distR="114300" simplePos="0" relativeHeight="251672576" behindDoc="0" locked="0" layoutInCell="0" allowOverlap="1" wp14:anchorId="3881E333" wp14:editId="4206D538">
                     <wp:simplePos x="0" y="0"/>
                     <wp:positionH relativeFrom="page">
                       <wp:align>right</wp:align>
@@ -406,351 +376,18 @@
           <w:r>
             <w:rPr>
               <w:noProof/>
-            </w:rPr>
-            <mc:AlternateContent>
-              <mc:Choice Requires="wps">
-                <w:drawing>
-                  <wp:anchor distT="0" distB="0" distL="114300" distR="114300" simplePos="0" relativeHeight="251673600" behindDoc="0" locked="0" layoutInCell="0" allowOverlap="1" wp14:anchorId="5B4539A0" wp14:editId="09C085E5">
-                    <wp:simplePos x="0" y="0"/>
-                    <wp:positionH relativeFrom="page">
-                      <wp:posOffset>4733925</wp:posOffset>
-                    </wp:positionH>
-                    <wp:positionV relativeFrom="margin">
-                      <wp:posOffset>5905500</wp:posOffset>
-                    </wp:positionV>
-                    <wp:extent cx="2651760" cy="1323975"/>
-                    <wp:effectExtent l="0" t="0" r="0" b="9525"/>
-                    <wp:wrapNone/>
-                    <wp:docPr id="12" name="Rectangle 16"/>
-                    <wp:cNvGraphicFramePr>
-                      <a:graphicFrameLocks xmlns:a="http://schemas.openxmlformats.org/drawingml/2006/main"/>
-                    </wp:cNvGraphicFramePr>
-                    <a:graphic xmlns:a="http://schemas.openxmlformats.org/drawingml/2006/main">
-                      <a:graphicData uri="http://schemas.microsoft.com/office/word/2010/wordprocessingShape">
-                        <wps:wsp>
-                          <wps:cNvSpPr>
-                            <a:spLocks noChangeArrowheads="1"/>
-                          </wps:cNvSpPr>
-                          <wps:spPr bwMode="auto">
-                            <a:xfrm>
-                              <a:off x="0" y="0"/>
-                              <a:ext cx="2651760" cy="1323975"/>
-                            </a:xfrm>
-                            <a:prstGeom prst="rect">
-                              <a:avLst/>
-                            </a:prstGeom>
-                            <a:solidFill>
-                              <a:schemeClr val="accent5">
-                                <a:lumMod val="40000"/>
-                                <a:lumOff val="60000"/>
-                                <a:alpha val="80000"/>
-                              </a:schemeClr>
-                            </a:solidFill>
-                            <a:ln>
-                              <a:noFill/>
-                            </a:ln>
-                            <a:effectLst/>
-                            <a:extLst>
-                              <a:ext uri="{91240B29-F687-4F45-9708-019B960494DF}">
-                                <a14:hiddenLine xmlns:a14="http://schemas.microsoft.com/office/drawing/2010/main" w="12700">
-                                  <a:solidFill>
-                                    <a:schemeClr val="bg1">
-                                      <a:lumMod val="100000"/>
-                                      <a:lumOff val="0"/>
-                                    </a:schemeClr>
-                                  </a:solidFill>
-                                  <a:miter lim="800000"/>
-                                  <a:headEnd/>
-                                  <a:tailEnd/>
-                                </a14:hiddenLine>
-                              </a:ext>
-                              <a:ext uri="{AF507438-7753-43E0-B8FC-AC1667EBCBE1}">
-                                <a14:hiddenEffects xmlns:a14="http://schemas.microsoft.com/office/drawing/2010/main">
-                                  <a:effectLst>
-                                    <a:outerShdw dist="53882" dir="2700000" algn="ctr" rotWithShape="0">
-                                      <a:schemeClr val="bg1">
-                                        <a:lumMod val="85000"/>
-                                        <a:lumOff val="0"/>
-                                      </a:schemeClr>
-                                    </a:outerShdw>
-                                  </a:effectLst>
-                                </a14:hiddenEffects>
-                              </a:ext>
-                            </a:extLst>
-                          </wps:spPr>
-                          <wps:txbx>
-                            <w:txbxContent>
-                              <w:sdt>
-                                <w:sdtPr>
-                                  <w:rPr>
-                                    <w:rFonts w:asciiTheme="majorHAnsi" w:eastAsiaTheme="majorEastAsia" w:hAnsiTheme="majorHAnsi" w:cs="B Lotus"/>
-                                    <w:b/>
-                                    <w:bCs/>
-                                    <w:sz w:val="40"/>
-                                    <w:szCs w:val="40"/>
-                                    <w:rtl/>
-                                  </w:rPr>
-                                  <w:alias w:val="Author"/>
-                                  <w:id w:val="701185601"/>
-                                  <w:dataBinding w:prefixMappings="xmlns:ns0='http://schemas.openxmlformats.org/package/2006/metadata/core-properties' xmlns:ns1='http://purl.org/dc/elements/1.1/'" w:xpath="/ns0:coreProperties[1]/ns1:creator[1]" w:storeItemID="{6C3C8BC8-F283-45AE-878A-BAB7291924A1}"/>
-                                  <w:text/>
-                                </w:sdtPr>
-                                <w:sdtEndPr/>
-                                <w:sdtContent>
-                                  <w:p>
-                                    <w:pPr>
-                                      <w:pStyle w:val="NoSpacing"/>
-                                      <w:bidi/>
-                                      <w:spacing w:line="360" w:lineRule="auto"/>
-                                      <w:jc w:val="right"/>
-                                      <w:rPr>
-                                        <w:sz w:val="40"/>
-                                        <w:szCs w:val="40"/>
-                                      </w:rPr>
-                                    </w:pPr>
-                                    <w:r>
-                                      <w:rPr>
-                                        <w:rFonts w:asciiTheme="majorHAnsi" w:eastAsiaTheme="majorEastAsia" w:hAnsiTheme="majorHAnsi" w:cs="B Lotus" w:hint="cs"/>
-                                        <w:b/>
-                                        <w:bCs/>
-                                        <w:sz w:val="40"/>
-                                        <w:szCs w:val="40"/>
-                                        <w:rtl/>
-                                      </w:rPr>
-                                      <w:t>پردیس فنی مهندسی</w:t>
-                                    </w:r>
-                                  </w:p>
-                                </w:sdtContent>
-                              </w:sdt>
-                              <w:sdt>
-                                <w:sdtPr>
-                                  <w:rPr>
-                                    <w:rFonts w:asciiTheme="majorHAnsi" w:eastAsiaTheme="majorEastAsia" w:hAnsiTheme="majorHAnsi" w:cs="B Lotus"/>
-                                    <w:b/>
-                                    <w:bCs/>
-                                    <w:sz w:val="48"/>
-                                    <w:szCs w:val="48"/>
-                                  </w:rPr>
-                                  <w:alias w:val="Company"/>
-                                  <w:id w:val="701185602"/>
-                                  <w:dataBinding w:prefixMappings="xmlns:ns0='http://schemas.openxmlformats.org/officeDocument/2006/extended-properties'" w:xpath="/ns0:Properties[1]/ns0:Company[1]" w:storeItemID="{6668398D-A668-4E3E-A5EB-62B293D839F1}"/>
-                                  <w:text/>
-                                </w:sdtPr>
-                                <w:sdtEndPr/>
-                                <w:sdtContent>
-                                  <w:p>
-                                    <w:pPr>
-                                      <w:pStyle w:val="NoSpacing"/>
-                                      <w:spacing w:line="360" w:lineRule="auto"/>
-                                      <w:rPr>
-                                        <w:sz w:val="48"/>
-                                        <w:szCs w:val="48"/>
-                                      </w:rPr>
-                                    </w:pPr>
-                                    <w:r>
-                                      <w:rPr>
-                                        <w:rFonts w:asciiTheme="majorHAnsi" w:eastAsiaTheme="majorEastAsia" w:hAnsiTheme="majorHAnsi" w:cs="B Lotus" w:hint="cs"/>
-                                        <w:b/>
-                                        <w:bCs/>
-                                        <w:sz w:val="48"/>
-                                        <w:szCs w:val="48"/>
-                                        <w:rtl/>
-                                      </w:rPr>
-                                      <w:t xml:space="preserve">گروه </w:t>
-                                    </w:r>
-                                    <w:r>
-                                      <w:rPr>
-                                        <w:rFonts w:asciiTheme="majorHAnsi" w:eastAsiaTheme="majorEastAsia" w:hAnsiTheme="majorHAnsi" w:cs="B Lotus" w:hint="cs"/>
-                                        <w:b/>
-                                        <w:bCs/>
-                                        <w:sz w:val="48"/>
-                                        <w:szCs w:val="48"/>
-                                        <w:rtl/>
-                                      </w:rPr>
-                                      <w:t xml:space="preserve">مهندسی </w:t>
-                                    </w:r>
-                                    <w:r>
-                                      <w:rPr>
-                                        <w:rFonts w:asciiTheme="majorHAnsi" w:eastAsiaTheme="majorEastAsia" w:hAnsiTheme="majorHAnsi" w:cs="B Lotus" w:hint="cs"/>
-                                        <w:b/>
-                                        <w:bCs/>
-                                        <w:sz w:val="48"/>
-                                        <w:szCs w:val="48"/>
-                                        <w:rtl/>
-                                      </w:rPr>
-                                      <w:t>کامپیوتر</w:t>
-                                    </w:r>
-                                  </w:p>
-                                </w:sdtContent>
-                              </w:sdt>
-                              <w:p>
-                                <w:pPr>
-                                  <w:pStyle w:val="NoSpacing"/>
-                                  <w:spacing w:line="360" w:lineRule="auto"/>
-                                  <w:rPr>
-                                    <w:color w:val="FFFFFF" w:themeColor="background1"/>
-                                  </w:rPr>
-                                </w:pPr>
-                              </w:p>
-                            </w:txbxContent>
-                          </wps:txbx>
-                          <wps:bodyPr rot="0" vert="horz" wrap="square" lIns="0" tIns="0" rIns="0" bIns="0" anchor="b" anchorCtr="0" upright="1">
-                            <a:noAutofit/>
-                          </wps:bodyPr>
-                        </wps:wsp>
-                      </a:graphicData>
-                    </a:graphic>
-                    <wp14:sizeRelH relativeFrom="page">
-                      <wp14:pctWidth>0</wp14:pctWidth>
-                    </wp14:sizeRelH>
-                    <wp14:sizeRelV relativeFrom="page">
-                      <wp14:pctHeight>0</wp14:pctHeight>
-                    </wp14:sizeRelV>
-                  </wp:anchor>
-                </w:drawing>
-              </mc:Choice>
-              <mc:Fallback>
-                <w:pict>
-                  <v:rect w14:anchorId="5B4539A0" id="Rectangle 16" o:spid="_x0000_s1027" style="position:absolute;left:0;text-align:left;margin-left:372.75pt;margin-top:465pt;width:208.8pt;height:104.25pt;z-index:251673600;visibility:visible;mso-wrap-style:square;mso-width-percent:0;mso-height-percent:0;mso-wrap-distance-left:9pt;mso-wrap-distance-top:0;mso-wrap-distance-right:9pt;mso-wrap-distance-bottom:0;mso-position-horizontal:absolute;mso-position-horizontal-relative:page;mso-position-vertical:absolute;mso-position-vertical-relative:margin;mso-width-percent:0;mso-height-percent:0;mso-width-relative:page;mso-height-relative:page;v-text-anchor:bottom" o:gfxdata="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" o:allowincell="f" fillcolor="#b6dde8 [1304]" stroked="f" strokecolor="white [3212]" strokeweight="1pt">
-                    <v:fill opacity="52428f"/>
-                    <v:shadow color="#d8d8d8 [2732]" offset="3pt,3pt"/>
-                    <v:textbox inset="0,0,0,0">
-                      <w:txbxContent>
-                        <w:sdt>
-                          <w:sdtPr>
-                            <w:rPr>
-                              <w:rFonts w:asciiTheme="majorHAnsi" w:eastAsiaTheme="majorEastAsia" w:hAnsiTheme="majorHAnsi" w:cs="B Lotus"/>
-                              <w:b/>
-                              <w:bCs/>
-                              <w:sz w:val="40"/>
-                              <w:szCs w:val="40"/>
-                              <w:rtl/>
-                            </w:rPr>
-                            <w:alias w:val="Author"/>
-                            <w:id w:val="701185601"/>
-                            <w:dataBinding w:prefixMappings="xmlns:ns0='http://schemas.openxmlformats.org/package/2006/metadata/core-properties' xmlns:ns1='http://purl.org/dc/elements/1.1/'" w:xpath="/ns0:coreProperties[1]/ns1:creator[1]" w:storeItemID="{6C3C8BC8-F283-45AE-878A-BAB7291924A1}"/>
-                            <w:text/>
-                          </w:sdtPr>
-                          <w:sdtEndPr/>
-                          <w:sdtContent>
-                            <w:p>
-                              <w:pPr>
-                                <w:pStyle w:val="NoSpacing"/>
-                                <w:bidi/>
-                                <w:spacing w:line="360" w:lineRule="auto"/>
-                                <w:jc w:val="right"/>
-                                <w:rPr>
-                                  <w:sz w:val="40"/>
-                                  <w:szCs w:val="40"/>
-                                </w:rPr>
-                              </w:pPr>
-                              <w:r>
-                                <w:rPr>
-                                  <w:rFonts w:asciiTheme="majorHAnsi" w:eastAsiaTheme="majorEastAsia" w:hAnsiTheme="majorHAnsi" w:cs="B Lotus" w:hint="cs"/>
-                                  <w:b/>
-                                  <w:bCs/>
-                                  <w:sz w:val="40"/>
-                                  <w:szCs w:val="40"/>
-                                  <w:rtl/>
-                                </w:rPr>
-                                <w:t>پردیس فنی مهندسی</w:t>
-                              </w:r>
-                            </w:p>
-                          </w:sdtContent>
-                        </w:sdt>
-                        <w:sdt>
-                          <w:sdtPr>
-                            <w:rPr>
-                              <w:rFonts w:asciiTheme="majorHAnsi" w:eastAsiaTheme="majorEastAsia" w:hAnsiTheme="majorHAnsi" w:cs="B Lotus"/>
-                              <w:b/>
-                              <w:bCs/>
-                              <w:sz w:val="48"/>
-                              <w:szCs w:val="48"/>
-                            </w:rPr>
-                            <w:alias w:val="Company"/>
-                            <w:id w:val="701185602"/>
-                            <w:dataBinding w:prefixMappings="xmlns:ns0='http://schemas.openxmlformats.org/officeDocument/2006/extended-properties'" w:xpath="/ns0:Properties[1]/ns0:Company[1]" w:storeItemID="{6668398D-A668-4E3E-A5EB-62B293D839F1}"/>
-                            <w:text/>
-                          </w:sdtPr>
-                          <w:sdtEndPr/>
-                          <w:sdtContent>
-                            <w:p>
-                              <w:pPr>
-                                <w:pStyle w:val="NoSpacing"/>
-                                <w:spacing w:line="360" w:lineRule="auto"/>
-                                <w:rPr>
-                                  <w:sz w:val="48"/>
-                                  <w:szCs w:val="48"/>
-                                </w:rPr>
-                              </w:pPr>
-                              <w:r>
-                                <w:rPr>
-                                  <w:rFonts w:asciiTheme="majorHAnsi" w:eastAsiaTheme="majorEastAsia" w:hAnsiTheme="majorHAnsi" w:cs="B Lotus" w:hint="cs"/>
-                                  <w:b/>
-                                  <w:bCs/>
-                                  <w:sz w:val="48"/>
-                                  <w:szCs w:val="48"/>
-                                  <w:rtl/>
-                                </w:rPr>
-                                <w:t xml:space="preserve">گروه </w:t>
-                              </w:r>
-                              <w:r>
-                                <w:rPr>
-                                  <w:rFonts w:asciiTheme="majorHAnsi" w:eastAsiaTheme="majorEastAsia" w:hAnsiTheme="majorHAnsi" w:cs="B Lotus" w:hint="cs"/>
-                                  <w:b/>
-                                  <w:bCs/>
-                                  <w:sz w:val="48"/>
-                                  <w:szCs w:val="48"/>
-                                  <w:rtl/>
-                                </w:rPr>
-                                <w:t xml:space="preserve">مهندسی </w:t>
-                              </w:r>
-                              <w:r>
-                                <w:rPr>
-                                  <w:rFonts w:asciiTheme="majorHAnsi" w:eastAsiaTheme="majorEastAsia" w:hAnsiTheme="majorHAnsi" w:cs="B Lotus" w:hint="cs"/>
-                                  <w:b/>
-                                  <w:bCs/>
-                                  <w:sz w:val="48"/>
-                                  <w:szCs w:val="48"/>
-                                  <w:rtl/>
-                                </w:rPr>
-                                <w:t>کامپیوتر</w:t>
-                              </w:r>
-                            </w:p>
-                          </w:sdtContent>
-                        </w:sdt>
-                        <w:p>
-                          <w:pPr>
-                            <w:pStyle w:val="NoSpacing"/>
-                            <w:spacing w:line="360" w:lineRule="auto"/>
-                            <w:rPr>
-                              <w:color w:val="FFFFFF" w:themeColor="background1"/>
-                            </w:rPr>
-                          </w:pPr>
-                        </w:p>
-                      </w:txbxContent>
-                    </v:textbox>
-                    <w10:wrap anchorx="page" anchory="margin"/>
-                  </v:rect>
-                </w:pict>
-              </mc:Fallback>
-            </mc:AlternateContent>
-          </w:r>
-          <w:r>
-            <w:rPr>
-              <w:noProof/>
               <w:rtl/>
             </w:rPr>
             <mc:AlternateContent>
               <mc:Choice Requires="wps">
                 <w:drawing>
-                  <wp:anchor distT="0" distB="0" distL="114300" distR="114300" simplePos="0" relativeHeight="251667456" behindDoc="0" locked="0" layoutInCell="1" allowOverlap="1" wp14:anchorId="39DD62B5" wp14:editId="7D207C49">
+                  <wp:anchor distT="0" distB="0" distL="114300" distR="114300" simplePos="0" relativeHeight="251667456" behindDoc="0" locked="0" layoutInCell="1" allowOverlap="1" wp14:anchorId="39DD62B5" wp14:editId="17D458AD">
                     <wp:simplePos x="0" y="0"/>
                     <wp:positionH relativeFrom="column">
-                      <wp:posOffset>-1696720</wp:posOffset>
+                      <wp:posOffset>-519429</wp:posOffset>
                     </wp:positionH>
                     <wp:positionV relativeFrom="paragraph">
-                      <wp:posOffset>5452001</wp:posOffset>
+                      <wp:posOffset>5601493</wp:posOffset>
                     </wp:positionV>
                     <wp:extent cx="3720465" cy="585470"/>
                     <wp:effectExtent l="0" t="0" r="0" b="5080"/>
@@ -986,7 +623,7 @@
                     <v:stroke joinstyle="miter"/>
                     <v:path gradientshapeok="t" o:connecttype="rect"/>
                   </v:shapetype>
-                  <v:shape id="Text Box 12" o:spid="_x0000_s1028" type="#_x0000_t202" style="position:absolute;left:0;text-align:left;margin-left:-133.6pt;margin-top:429.3pt;width:292.95pt;height:46.1pt;z-index:251667456;visibility:visible;mso-wrap-style:square;mso-width-percent:0;mso-height-percent:0;mso-wrap-distance-left:9pt;mso-wrap-distance-top:0;mso-wrap-distance-right:9pt;mso-wrap-distance-bottom:0;mso-position-horizontal:absolute;mso-position-horizontal-relative:text;mso-position-vertical:absolute;mso-position-vertical-relative:text;mso-width-percent:0;mso-height-percent:0;mso-width-relative:margin;mso-height-relative:margin;v-text-anchor:top" o:gfxdata="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" stroked="f">
+                  <v:shape id="Text Box 12" o:spid="_x0000_s1027" type="#_x0000_t202" style="position:absolute;left:0;text-align:left;margin-left:-40.9pt;margin-top:441.05pt;width:292.95pt;height:46.1pt;z-index:251667456;visibility:visible;mso-wrap-style:square;mso-width-percent:0;mso-height-percent:0;mso-wrap-distance-left:9pt;mso-wrap-distance-top:0;mso-wrap-distance-right:9pt;mso-wrap-distance-bottom:0;mso-position-horizontal:absolute;mso-position-horizontal-relative:text;mso-position-vertical:absolute;mso-position-vertical-relative:text;mso-width-percent:0;mso-height-percent:0;mso-width-relative:margin;mso-height-relative:margin;v-text-anchor:top" o:gfxdata="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" stroked="f">
                     <v:textbox inset="0,0,0,0">
                       <w:txbxContent>
                         <w:tbl>
@@ -1168,6 +805,339 @@
           <w:r>
             <w:rPr>
               <w:noProof/>
+            </w:rPr>
+            <mc:AlternateContent>
+              <mc:Choice Requires="wps">
+                <w:drawing>
+                  <wp:anchor distT="0" distB="0" distL="114300" distR="114300" simplePos="0" relativeHeight="251673600" behindDoc="0" locked="0" layoutInCell="0" allowOverlap="1" wp14:anchorId="5B4539A0" wp14:editId="5B5B07B7">
+                    <wp:simplePos x="0" y="0"/>
+                    <wp:positionH relativeFrom="page">
+                      <wp:posOffset>4733925</wp:posOffset>
+                    </wp:positionH>
+                    <wp:positionV relativeFrom="margin">
+                      <wp:posOffset>5905500</wp:posOffset>
+                    </wp:positionV>
+                    <wp:extent cx="2651760" cy="1323975"/>
+                    <wp:effectExtent l="0" t="0" r="0" b="9525"/>
+                    <wp:wrapNone/>
+                    <wp:docPr id="12" name="Rectangle 16"/>
+                    <wp:cNvGraphicFramePr>
+                      <a:graphicFrameLocks xmlns:a="http://schemas.openxmlformats.org/drawingml/2006/main"/>
+                    </wp:cNvGraphicFramePr>
+                    <a:graphic xmlns:a="http://schemas.openxmlformats.org/drawingml/2006/main">
+                      <a:graphicData uri="http://schemas.microsoft.com/office/word/2010/wordprocessingShape">
+                        <wps:wsp>
+                          <wps:cNvSpPr>
+                            <a:spLocks noChangeArrowheads="1"/>
+                          </wps:cNvSpPr>
+                          <wps:spPr bwMode="auto">
+                            <a:xfrm>
+                              <a:off x="0" y="0"/>
+                              <a:ext cx="2651760" cy="1323975"/>
+                            </a:xfrm>
+                            <a:prstGeom prst="rect">
+                              <a:avLst/>
+                            </a:prstGeom>
+                            <a:solidFill>
+                              <a:schemeClr val="accent5">
+                                <a:lumMod val="40000"/>
+                                <a:lumOff val="60000"/>
+                                <a:alpha val="80000"/>
+                              </a:schemeClr>
+                            </a:solidFill>
+                            <a:ln>
+                              <a:noFill/>
+                            </a:ln>
+                            <a:effectLst/>
+                            <a:extLst>
+                              <a:ext uri="{91240B29-F687-4F45-9708-019B960494DF}">
+                                <a14:hiddenLine xmlns:a14="http://schemas.microsoft.com/office/drawing/2010/main" w="12700">
+                                  <a:solidFill>
+                                    <a:schemeClr val="bg1">
+                                      <a:lumMod val="100000"/>
+                                      <a:lumOff val="0"/>
+                                    </a:schemeClr>
+                                  </a:solidFill>
+                                  <a:miter lim="800000"/>
+                                  <a:headEnd/>
+                                  <a:tailEnd/>
+                                </a14:hiddenLine>
+                              </a:ext>
+                              <a:ext uri="{AF507438-7753-43E0-B8FC-AC1667EBCBE1}">
+                                <a14:hiddenEffects xmlns:a14="http://schemas.microsoft.com/office/drawing/2010/main">
+                                  <a:effectLst>
+                                    <a:outerShdw dist="53882" dir="2700000" algn="ctr" rotWithShape="0">
+                                      <a:schemeClr val="bg1">
+                                        <a:lumMod val="85000"/>
+                                        <a:lumOff val="0"/>
+                                      </a:schemeClr>
+                                    </a:outerShdw>
+                                  </a:effectLst>
+                                </a14:hiddenEffects>
+                              </a:ext>
+                            </a:extLst>
+                          </wps:spPr>
+                          <wps:txbx>
+                            <w:txbxContent>
+                              <w:sdt>
+                                <w:sdtPr>
+                                  <w:rPr>
+                                    <w:rFonts w:asciiTheme="majorHAnsi" w:eastAsiaTheme="majorEastAsia" w:hAnsiTheme="majorHAnsi" w:cs="B Lotus"/>
+                                    <w:b/>
+                                    <w:bCs/>
+                                    <w:sz w:val="40"/>
+                                    <w:szCs w:val="40"/>
+                                    <w:rtl/>
+                                  </w:rPr>
+                                  <w:alias w:val="Author"/>
+                                  <w:id w:val="701185601"/>
+                                  <w:dataBinding w:prefixMappings="xmlns:ns0='http://schemas.openxmlformats.org/package/2006/metadata/core-properties' xmlns:ns1='http://purl.org/dc/elements/1.1/'" w:xpath="/ns0:coreProperties[1]/ns1:creator[1]" w:storeItemID="{6C3C8BC8-F283-45AE-878A-BAB7291924A1}"/>
+                                  <w:text/>
+                                </w:sdtPr>
+                                <w:sdtEndPr/>
+                                <w:sdtContent>
+                                  <w:p>
+                                    <w:pPr>
+                                      <w:pStyle w:val="NoSpacing"/>
+                                      <w:bidi/>
+                                      <w:spacing w:line="360" w:lineRule="auto"/>
+                                      <w:jc w:val="right"/>
+                                      <w:rPr>
+                                        <w:sz w:val="40"/>
+                                        <w:szCs w:val="40"/>
+                                      </w:rPr>
+                                    </w:pPr>
+                                    <w:r>
+                                      <w:rPr>
+                                        <w:rFonts w:asciiTheme="majorHAnsi" w:eastAsiaTheme="majorEastAsia" w:hAnsiTheme="majorHAnsi" w:cs="B Lotus" w:hint="cs"/>
+                                        <w:b/>
+                                        <w:bCs/>
+                                        <w:sz w:val="40"/>
+                                        <w:szCs w:val="40"/>
+                                        <w:rtl/>
+                                      </w:rPr>
+                                      <w:t>پردیس فنی مهندسی</w:t>
+                                    </w:r>
+                                  </w:p>
+                                </w:sdtContent>
+                              </w:sdt>
+                              <w:sdt>
+                                <w:sdtPr>
+                                  <w:rPr>
+                                    <w:rFonts w:asciiTheme="majorHAnsi" w:eastAsiaTheme="majorEastAsia" w:hAnsiTheme="majorHAnsi" w:cs="B Lotus"/>
+                                    <w:b/>
+                                    <w:bCs/>
+                                    <w:sz w:val="48"/>
+                                    <w:szCs w:val="48"/>
+                                  </w:rPr>
+                                  <w:alias w:val="Company"/>
+                                  <w:id w:val="701185602"/>
+                                  <w:dataBinding w:prefixMappings="xmlns:ns0='http://schemas.openxmlformats.org/officeDocument/2006/extended-properties'" w:xpath="/ns0:Properties[1]/ns0:Company[1]" w:storeItemID="{6668398D-A668-4E3E-A5EB-62B293D839F1}"/>
+                                  <w:text/>
+                                </w:sdtPr>
+                                <w:sdtEndPr/>
+                                <w:sdtContent>
+                                  <w:p>
+                                    <w:pPr>
+                                      <w:pStyle w:val="NoSpacing"/>
+                                      <w:spacing w:line="360" w:lineRule="auto"/>
+                                      <w:rPr>
+                                        <w:sz w:val="48"/>
+                                        <w:szCs w:val="48"/>
+                                      </w:rPr>
+                                    </w:pPr>
+                                    <w:r>
+                                      <w:rPr>
+                                        <w:rFonts w:asciiTheme="majorHAnsi" w:eastAsiaTheme="majorEastAsia" w:hAnsiTheme="majorHAnsi" w:cs="B Lotus" w:hint="cs"/>
+                                        <w:b/>
+                                        <w:bCs/>
+                                        <w:sz w:val="48"/>
+                                        <w:szCs w:val="48"/>
+                                        <w:rtl/>
+                                      </w:rPr>
+                                      <w:t xml:space="preserve">گروه </w:t>
+                                    </w:r>
+                                    <w:r>
+                                      <w:rPr>
+                                        <w:rFonts w:asciiTheme="majorHAnsi" w:eastAsiaTheme="majorEastAsia" w:hAnsiTheme="majorHAnsi" w:cs="B Lotus" w:hint="cs"/>
+                                        <w:b/>
+                                        <w:bCs/>
+                                        <w:sz w:val="48"/>
+                                        <w:szCs w:val="48"/>
+                                        <w:rtl/>
+                                      </w:rPr>
+                                      <w:t xml:space="preserve">مهندسی </w:t>
+                                    </w:r>
+                                    <w:r>
+                                      <w:rPr>
+                                        <w:rFonts w:asciiTheme="majorHAnsi" w:eastAsiaTheme="majorEastAsia" w:hAnsiTheme="majorHAnsi" w:cs="B Lotus" w:hint="cs"/>
+                                        <w:b/>
+                                        <w:bCs/>
+                                        <w:sz w:val="48"/>
+                                        <w:szCs w:val="48"/>
+                                        <w:rtl/>
+                                      </w:rPr>
+                                      <w:t>کامپیوتر</w:t>
+                                    </w:r>
+                                  </w:p>
+                                </w:sdtContent>
+                              </w:sdt>
+                              <w:p>
+                                <w:pPr>
+                                  <w:pStyle w:val="NoSpacing"/>
+                                  <w:spacing w:line="360" w:lineRule="auto"/>
+                                  <w:rPr>
+                                    <w:color w:val="FFFFFF" w:themeColor="background1"/>
+                                  </w:rPr>
+                                </w:pPr>
+                              </w:p>
+                            </w:txbxContent>
+                          </wps:txbx>
+                          <wps:bodyPr rot="0" vert="horz" wrap="square" lIns="0" tIns="0" rIns="0" bIns="0" anchor="b" anchorCtr="0" upright="1">
+                            <a:noAutofit/>
+                          </wps:bodyPr>
+                        </wps:wsp>
+                      </a:graphicData>
+                    </a:graphic>
+                    <wp14:sizeRelH relativeFrom="page">
+                      <wp14:pctWidth>0</wp14:pctWidth>
+                    </wp14:sizeRelH>
+                    <wp14:sizeRelV relativeFrom="page">
+                      <wp14:pctHeight>0</wp14:pctHeight>
+                    </wp14:sizeRelV>
+                  </wp:anchor>
+                </w:drawing>
+              </mc:Choice>
+              <mc:Fallback>
+                <w:pict>
+                  <v:rect w14:anchorId="5B4539A0" id="Rectangle 16" o:spid="_x0000_s1028" style="position:absolute;left:0;text-align:left;margin-left:372.75pt;margin-top:465pt;width:208.8pt;height:104.25pt;z-index:251673600;visibility:visible;mso-wrap-style:square;mso-width-percent:0;mso-height-percent:0;mso-wrap-distance-left:9pt;mso-wrap-distance-top:0;mso-wrap-distance-right:9pt;mso-wrap-distance-bottom:0;mso-position-horizontal:absolute;mso-position-horizontal-relative:page;mso-position-vertical:absolute;mso-position-vertical-relative:margin;mso-width-percent:0;mso-height-percent:0;mso-width-relative:page;mso-height-relative:page;v-text-anchor:bottom" o:gfxdata="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" o:allowincell="f" fillcolor="#b6dde8 [1304]" stroked="f" strokecolor="white [3212]" strokeweight="1pt">
+                    <v:fill opacity="52428f"/>
+                    <v:shadow color="#d8d8d8 [2732]" offset="3pt,3pt"/>
+                    <v:textbox inset="0,0,0,0">
+                      <w:txbxContent>
+                        <w:sdt>
+                          <w:sdtPr>
+                            <w:rPr>
+                              <w:rFonts w:asciiTheme="majorHAnsi" w:eastAsiaTheme="majorEastAsia" w:hAnsiTheme="majorHAnsi" w:cs="B Lotus"/>
+                              <w:b/>
+                              <w:bCs/>
+                              <w:sz w:val="40"/>
+                              <w:szCs w:val="40"/>
+                              <w:rtl/>
+                            </w:rPr>
+                            <w:alias w:val="Author"/>
+                            <w:id w:val="701185601"/>
+                            <w:dataBinding w:prefixMappings="xmlns:ns0='http://schemas.openxmlformats.org/package/2006/metadata/core-properties' xmlns:ns1='http://purl.org/dc/elements/1.1/'" w:xpath="/ns0:coreProperties[1]/ns1:creator[1]" w:storeItemID="{6C3C8BC8-F283-45AE-878A-BAB7291924A1}"/>
+                            <w:text/>
+                          </w:sdtPr>
+                          <w:sdtEndPr/>
+                          <w:sdtContent>
+                            <w:p>
+                              <w:pPr>
+                                <w:pStyle w:val="NoSpacing"/>
+                                <w:bidi/>
+                                <w:spacing w:line="360" w:lineRule="auto"/>
+                                <w:jc w:val="right"/>
+                                <w:rPr>
+                                  <w:sz w:val="40"/>
+                                  <w:szCs w:val="40"/>
+                                </w:rPr>
+                              </w:pPr>
+                              <w:r>
+                                <w:rPr>
+                                  <w:rFonts w:asciiTheme="majorHAnsi" w:eastAsiaTheme="majorEastAsia" w:hAnsiTheme="majorHAnsi" w:cs="B Lotus" w:hint="cs"/>
+                                  <w:b/>
+                                  <w:bCs/>
+                                  <w:sz w:val="40"/>
+                                  <w:szCs w:val="40"/>
+                                  <w:rtl/>
+                                </w:rPr>
+                                <w:t>پردیس فنی مهندسی</w:t>
+                              </w:r>
+                            </w:p>
+                          </w:sdtContent>
+                        </w:sdt>
+                        <w:sdt>
+                          <w:sdtPr>
+                            <w:rPr>
+                              <w:rFonts w:asciiTheme="majorHAnsi" w:eastAsiaTheme="majorEastAsia" w:hAnsiTheme="majorHAnsi" w:cs="B Lotus"/>
+                              <w:b/>
+                              <w:bCs/>
+                              <w:sz w:val="48"/>
+                              <w:szCs w:val="48"/>
+                            </w:rPr>
+                            <w:alias w:val="Company"/>
+                            <w:id w:val="701185602"/>
+                            <w:dataBinding w:prefixMappings="xmlns:ns0='http://schemas.openxmlformats.org/officeDocument/2006/extended-properties'" w:xpath="/ns0:Properties[1]/ns0:Company[1]" w:storeItemID="{6668398D-A668-4E3E-A5EB-62B293D839F1}"/>
+                            <w:text/>
+                          </w:sdtPr>
+                          <w:sdtEndPr/>
+                          <w:sdtContent>
+                            <w:p>
+                              <w:pPr>
+                                <w:pStyle w:val="NoSpacing"/>
+                                <w:spacing w:line="360" w:lineRule="auto"/>
+                                <w:rPr>
+                                  <w:sz w:val="48"/>
+                                  <w:szCs w:val="48"/>
+                                </w:rPr>
+                              </w:pPr>
+                              <w:r>
+                                <w:rPr>
+                                  <w:rFonts w:asciiTheme="majorHAnsi" w:eastAsiaTheme="majorEastAsia" w:hAnsiTheme="majorHAnsi" w:cs="B Lotus" w:hint="cs"/>
+                                  <w:b/>
+                                  <w:bCs/>
+                                  <w:sz w:val="48"/>
+                                  <w:szCs w:val="48"/>
+                                  <w:rtl/>
+                                </w:rPr>
+                                <w:t xml:space="preserve">گروه </w:t>
+                              </w:r>
+                              <w:r>
+                                <w:rPr>
+                                  <w:rFonts w:asciiTheme="majorHAnsi" w:eastAsiaTheme="majorEastAsia" w:hAnsiTheme="majorHAnsi" w:cs="B Lotus" w:hint="cs"/>
+                                  <w:b/>
+                                  <w:bCs/>
+                                  <w:sz w:val="48"/>
+                                  <w:szCs w:val="48"/>
+                                  <w:rtl/>
+                                </w:rPr>
+                                <w:t xml:space="preserve">مهندسی </w:t>
+                              </w:r>
+                              <w:r>
+                                <w:rPr>
+                                  <w:rFonts w:asciiTheme="majorHAnsi" w:eastAsiaTheme="majorEastAsia" w:hAnsiTheme="majorHAnsi" w:cs="B Lotus" w:hint="cs"/>
+                                  <w:b/>
+                                  <w:bCs/>
+                                  <w:sz w:val="48"/>
+                                  <w:szCs w:val="48"/>
+                                  <w:rtl/>
+                                </w:rPr>
+                                <w:t>کامپیوتر</w:t>
+                              </w:r>
+                            </w:p>
+                          </w:sdtContent>
+                        </w:sdt>
+                        <w:p>
+                          <w:pPr>
+                            <w:pStyle w:val="NoSpacing"/>
+                            <w:spacing w:line="360" w:lineRule="auto"/>
+                            <w:rPr>
+                              <w:color w:val="FFFFFF" w:themeColor="background1"/>
+                            </w:rPr>
+                          </w:pPr>
+                        </w:p>
+                      </w:txbxContent>
+                    </v:textbox>
+                    <w10:wrap anchorx="page" anchory="margin"/>
+                  </v:rect>
+                </w:pict>
+              </mc:Fallback>
+            </mc:AlternateContent>
+          </w:r>
+          <w:r>
+            <w:rPr>
+              <w:noProof/>
               <w:rtl/>
             </w:rPr>
             <mc:AlternateContent>
@@ -1310,7 +1280,19 @@
                                         <w:rtl/>
                                         <w:lang w:bidi="fa-IR"/>
                                       </w:rPr>
-                                      <w:t>.0</w:t>
+                                      <w:t>.</w:t>
+                                    </w:r>
+                                    <w:r>
+                                      <w:rPr>
+                                        <w:rFonts w:cs="B Nazanin" w:hint="cs"/>
+                                        <w:b/>
+                                        <w:bCs/>
+                                        <w:sz w:val="44"/>
+                                        <w:szCs w:val="44"/>
+                                        <w:rtl/>
+                                        <w:lang w:bidi="fa-IR"/>
+                                      </w:rPr>
+                                      <w:t>2</w:t>
                                     </w:r>
                                   </w:p>
                                 </w:sdtContent>
@@ -1428,7 +1410,19 @@
                                   <w:rtl/>
                                   <w:lang w:bidi="fa-IR"/>
                                 </w:rPr>
-                                <w:t>.0</w:t>
+                                <w:t>.</w:t>
+                              </w:r>
+                              <w:r>
+                                <w:rPr>
+                                  <w:rFonts w:cs="B Nazanin" w:hint="cs"/>
+                                  <w:b/>
+                                  <w:bCs/>
+                                  <w:sz w:val="44"/>
+                                  <w:szCs w:val="44"/>
+                                  <w:rtl/>
+                                  <w:lang w:bidi="fa-IR"/>
+                                </w:rPr>
+                                <w:t>2</w:t>
                               </w:r>
                             </w:p>
                           </w:sdtContent>
@@ -1785,7 +1779,26 @@
                                         <w:szCs w:val="40"/>
                                         <w:rtl/>
                                       </w:rPr>
-                                      <w:t>سیستم رای گیری غیرمتمرکز بر بستر بلاک چین</w:t>
+                                      <w:t>سیستم رای</w:t>
+                                    </w:r>
+                                    <w:r>
+                                      <w:rPr>
+                                        <w:rFonts w:hint="cs"/>
+                                        <w:color w:val="FFFFFF" w:themeColor="background1"/>
+                                        <w:sz w:val="40"/>
+                                        <w:szCs w:val="40"/>
+                                        <w:rtl/>
+                                      </w:rPr>
+                                      <w:t>‌</w:t>
+                                    </w:r>
+                                    <w:r>
+                                      <w:rPr>
+                                        <w:color w:val="FFFFFF" w:themeColor="background1"/>
+                                        <w:sz w:val="40"/>
+                                        <w:szCs w:val="40"/>
+                                        <w:rtl/>
+                                      </w:rPr>
+                                      <w:t>گیری غیرمتمرکز بر بستر بلاک چین</w:t>
                                     </w:r>
                                   </w:sdtContent>
                                 </w:sdt>
@@ -1854,7 +1867,26 @@
                                   <w:szCs w:val="40"/>
                                   <w:rtl/>
                                 </w:rPr>
-                                <w:t>سیستم رای گیری غیرمتمرکز بر بستر بلاک چین</w:t>
+                                <w:t>سیستم رای</w:t>
+                              </w:r>
+                              <w:r>
+                                <w:rPr>
+                                  <w:rFonts w:hint="cs"/>
+                                  <w:color w:val="FFFFFF" w:themeColor="background1"/>
+                                  <w:sz w:val="40"/>
+                                  <w:szCs w:val="40"/>
+                                  <w:rtl/>
+                                </w:rPr>
+                                <w:t>‌</w:t>
+                              </w:r>
+                              <w:r>
+                                <w:rPr>
+                                  <w:color w:val="FFFFFF" w:themeColor="background1"/>
+                                  <w:sz w:val="40"/>
+                                  <w:szCs w:val="40"/>
+                                  <w:rtl/>
+                                </w:rPr>
+                                <w:t>گیری غیرمتمرکز بر بستر بلاک چین</w:t>
                               </w:r>
                             </w:sdtContent>
                           </w:sdt>
@@ -1888,9 +1920,9 @@
         <w:tblLook w:val="04A0" w:firstRow="1" w:lastRow="0" w:firstColumn="1" w:lastColumn="0" w:noHBand="0" w:noVBand="1"/>
       </w:tblPr>
       <w:tblGrid>
-        <w:gridCol w:w="766"/>
-        <w:gridCol w:w="7113"/>
-        <w:gridCol w:w="1364"/>
+        <w:gridCol w:w="747"/>
+        <w:gridCol w:w="6939"/>
+        <w:gridCol w:w="1331"/>
       </w:tblGrid>
       <w:tr>
         <w:tc>
@@ -2258,6 +2290,14 @@
               </w:rPr>
               <w:t>3</w:t>
             </w:r>
+            <w:r>
+              <w:rPr>
+                <w:b/>
+                <w:bCs/>
+                <w:rtl/>
+              </w:rPr>
+              <w:br/>
+            </w:r>
           </w:p>
         </w:tc>
         <w:tc>
@@ -2344,6 +2384,85 @@
           </w:p>
         </w:tc>
       </w:tr>
+      <w:tr>
+        <w:tc>
+          <w:tcPr>
+            <w:tcW w:w="414" w:type="pct"/>
+          </w:tcPr>
+          <w:p>
+            <w:pPr>
+              <w:jc w:val="center"/>
+              <w:rPr>
+                <w:b/>
+                <w:bCs/>
+                <w:rtl/>
+              </w:rPr>
+            </w:pPr>
+            <w:r>
+              <w:rPr>
+                <w:rFonts w:hint="cs"/>
+                <w:b/>
+                <w:bCs/>
+                <w:rtl/>
+              </w:rPr>
+              <w:t>4</w:t>
+            </w:r>
+          </w:p>
+        </w:tc>
+        <w:tc>
+          <w:tcPr>
+            <w:tcW w:w="3848" w:type="pct"/>
+          </w:tcPr>
+          <w:p>
+            <w:pPr>
+              <w:spacing w:before="100" w:beforeAutospacing="1" w:after="100" w:afterAutospacing="1"/>
+              <w:rPr>
+                <w:rStyle w:val="Strong"/>
+                <w:rtl/>
+              </w:rPr>
+            </w:pPr>
+            <w:r>
+              <w:rPr>
+                <w:rStyle w:val="Strong"/>
+                <w:rFonts w:hint="cs"/>
+                <w:rtl/>
+              </w:rPr>
+              <w:t>ویرایش بخش کنشگران و افزودن بخش ویژگی ها</w:t>
+            </w:r>
+          </w:p>
+        </w:tc>
+        <w:tc>
+          <w:tcPr>
+            <w:tcW w:w="738" w:type="pct"/>
+          </w:tcPr>
+          <w:p>
+            <w:pPr>
+              <w:jc w:val="center"/>
+              <w:rPr>
+                <w:b/>
+                <w:bCs/>
+                <w:rtl/>
+              </w:rPr>
+            </w:pPr>
+            <w:r>
+              <w:rPr>
+                <w:rFonts w:hint="cs"/>
+                <w:b/>
+                <w:bCs/>
+                <w:rtl/>
+              </w:rPr>
+              <w:t>2</w:t>
+            </w:r>
+            <w:r>
+              <w:rPr>
+                <w:rFonts w:hint="cs"/>
+                <w:rtl/>
+              </w:rPr>
+              <w:t>/11/97</w:t>
+            </w:r>
+          </w:p>
+        </w:tc>
+      </w:tr>
     </w:tbl>
     <w:p>
       <w:pPr>
@@ -2365,8 +2484,6 @@
         </w:rPr>
         <w:br w:type="page"/>
       </w:r>
-      <w:bookmarkStart w:id="0" w:name="_GoBack"/>
-      <w:bookmarkEnd w:id="0"/>
     </w:p>
     <w:sdt>
       <w:sdtPr>
@@ -2839,95 +2956,86 @@
               <w:szCs w:val="22"/>
             </w:rPr>
           </w:pPr>
-          <w:hyperlink w:anchor="_Toc473522835" w:history="1">
-            <w:r>
-              <w:rPr>
-                <w:rStyle w:val="Hyperlink"/>
-                <w:rFonts w:hint="eastAsia"/>
-                <w:noProof/>
-                <w:rtl/>
-              </w:rPr>
-              <w:t>مراجع</w:t>
-            </w:r>
-            <w:r>
-              <w:rPr>
-                <w:rStyle w:val="Hyperlink"/>
-                <w:rFonts w:hint="cs"/>
-                <w:noProof/>
-                <w:rtl/>
-              </w:rPr>
-              <w:t xml:space="preserve">                                                                                                                                   </w:t>
-            </w:r>
-            <w:r>
-              <w:rPr>
-                <w:rStyle w:val="Hyperlink"/>
-                <w:noProof/>
-              </w:rPr>
-              <w:t xml:space="preserve">  </w:t>
-            </w:r>
-            <w:r>
-              <w:rPr>
-                <w:rStyle w:val="Hyperlink"/>
-                <w:noProof/>
-              </w:rPr>
-              <w:t xml:space="preserve">  </w:t>
-            </w:r>
-            <w:r>
-              <w:rPr>
-                <w:rStyle w:val="Hyperlink"/>
-                <w:rFonts w:hint="cs"/>
-                <w:noProof/>
-                <w:rtl/>
-              </w:rPr>
-              <w:t xml:space="preserve">     </w:t>
-            </w:r>
-            <w:r>
-              <w:rPr>
-                <w:rStyle w:val="Hyperlink"/>
-                <w:noProof/>
-                <w:rtl/>
-              </w:rPr>
-              <w:fldChar w:fldCharType="begin"/>
-            </w:r>
-            <w:r>
-              <w:rPr>
-                <w:noProof/>
-                <w:webHidden/>
-              </w:rPr>
-              <w:instrText xml:space="preserve"> PAGEREF _Toc473522835 \h </w:instrText>
-            </w:r>
-            <w:r>
-              <w:rPr>
-                <w:rStyle w:val="Hyperlink"/>
-                <w:noProof/>
-                <w:rtl/>
-              </w:rPr>
-            </w:r>
-            <w:r>
-              <w:rPr>
-                <w:rStyle w:val="Hyperlink"/>
-                <w:noProof/>
-                <w:rtl/>
-              </w:rPr>
-              <w:fldChar w:fldCharType="separate"/>
-            </w:r>
-            <w:r>
-              <w:rPr>
-                <w:noProof/>
-                <w:webHidden/>
-                <w:rtl/>
-              </w:rPr>
-              <w:t>6</w:t>
-            </w:r>
-            <w:r>
-              <w:rPr>
-                <w:rStyle w:val="Hyperlink"/>
-                <w:noProof/>
-                <w:rtl/>
-              </w:rPr>
-              <w:fldChar w:fldCharType="end"/>
-            </w:r>
-          </w:hyperlink>
+          <w:r>
+            <w:rPr>
+              <w:rStyle w:val="Hyperlink"/>
+              <w:noProof/>
+            </w:rPr>
+            <w:fldChar w:fldCharType="begin"/>
+          </w:r>
+          <w:r>
+            <w:rPr>
+              <w:rStyle w:val="Hyperlink"/>
+              <w:noProof/>
+            </w:rPr>
+            <w:instrText xml:space="preserve"> HYPERLINK \l "_Toc473522835" </w:instrText>
+          </w:r>
+          <w:r>
+            <w:rPr>
+              <w:rStyle w:val="Hyperlink"/>
+              <w:noProof/>
+            </w:rPr>
+            <w:fldChar w:fldCharType="separate"/>
+          </w:r>
+          <w:r>
+            <w:rPr>
+              <w:rStyle w:val="Hyperlink"/>
+              <w:rFonts w:hint="eastAsia"/>
+              <w:noProof/>
+              <w:rtl/>
+            </w:rPr>
+            <w:t>مراجع</w:t>
+          </w:r>
+          <w:r>
+            <w:rPr>
+              <w:rStyle w:val="Hyperlink"/>
+              <w:rFonts w:hint="cs"/>
+              <w:noProof/>
+              <w:rtl/>
+            </w:rPr>
+            <w:t xml:space="preserve">                                                                                                                                   </w:t>
+          </w:r>
+          <w:r>
+            <w:rPr>
+              <w:rStyle w:val="Hyperlink"/>
+              <w:noProof/>
+            </w:rPr>
+            <w:t xml:space="preserve">  </w:t>
+          </w:r>
+          <w:r>
+            <w:rPr>
+              <w:rStyle w:val="Hyperlink"/>
+              <w:noProof/>
+            </w:rPr>
+            <w:t xml:space="preserve">  </w:t>
+          </w:r>
+          <w:r>
+            <w:rPr>
+              <w:rStyle w:val="Hyperlink"/>
+              <w:rFonts w:hint="cs"/>
+              <w:noProof/>
+              <w:rtl/>
+            </w:rPr>
+            <w:t xml:space="preserve">     </w:t>
+          </w:r>
+          <w:r>
+            <w:rPr>
+              <w:rStyle w:val="Hyperlink"/>
+              <w:rFonts w:hint="cs"/>
+              <w:noProof/>
+              <w:rtl/>
+            </w:rPr>
+            <w:t>7</w:t>
+          </w:r>
+          <w:bookmarkStart w:id="0" w:name="_GoBack"/>
+          <w:bookmarkEnd w:id="0"/>
+          <w:r>
+            <w:rPr>
+              <w:rStyle w:val="Hyperlink"/>
+              <w:noProof/>
+            </w:rPr>
+            <w:fldChar w:fldCharType="end"/>
+          </w:r>
         </w:p>
         <w:p>
           <w:pPr>
@@ -3381,7 +3489,14 @@
         <w:rPr>
           <w:rtl/>
         </w:rPr>
-        <w:t xml:space="preserve">تصور کنید در خیابان هستید و قصد دارید سوار تاکسی شوید؛ از اسنپ یک خودرو درخواست می‌کنید و یک ماشین خودران (بدون راننده) شما را سوار می‌کند. تاکسی شما را به یک پمپ بنزین می‌برد و هزینه سوخت را هم از پولی که از مسافرهای قبلی دریافت کرده، پرداخت می‌کند. سپس شما را به مقصدتان می‌رساند و کرایه سفرتان هم از کیف پول الکترونیکی‌ شما پرداخت می‌شود. در زمانی که تاکسی در حال رساندن شما به مقصد است، </w:t>
+        <w:t xml:space="preserve">تصور کنید در خیابان هستید و قصد دارید سوار تاکسی شوید؛ از اسنپ یک خودرو درخواست می‌کنید و یک ماشین خودران (بدون راننده) شما را سوار می‌کند. تاکسی شما را به یک پمپ بنزین می‌برد و هزینه سوخت را هم از پولی که از مسافرهای قبلی دریافت کرده، پرداخت می‌کند. سپس شما را به مقصدتان می‌رساند و کرایه سفرتان </w:t>
+      </w:r>
+      <w:r>
+        <w:rPr>
+          <w:rtl/>
+        </w:rPr>
+        <w:lastRenderedPageBreak/>
+        <w:t xml:space="preserve">هم از کیف پول الکترونیکی‌ شما پرداخت می‌شود. در زمانی که تاکسی در حال رساندن شما به مقصد است، </w:t>
       </w:r>
       <w:r>
         <w:rPr>
@@ -3394,14 +3509,7 @@
         <w:rPr>
           <w:rtl/>
         </w:rPr>
-        <w:t xml:space="preserve">به </w:t>
-      </w:r>
-      <w:r>
-        <w:rPr>
-          <w:rtl/>
-        </w:rPr>
-        <w:lastRenderedPageBreak/>
-        <w:t xml:space="preserve">صورت خودکار هزینه بیمه سالیانه و بدهی ماهانه مالک خود را هم می‌پردازد. بعد از اینکه شما را پیاده می‌کند به یک تعمیرگاه می‌رود تا عیب‌های احتمالی را هم تعمیر </w:t>
+        <w:t xml:space="preserve">به صورت خودکار هزینه بیمه سالیانه و بدهی ماهانه مالک خود را هم می‌پردازد. بعد از اینکه شما را پیاده می‌کند به یک تعمیرگاه می‌رود تا عیب‌های احتمالی را هم تعمیر </w:t>
       </w:r>
       <w:r>
         <w:rPr>
@@ -3819,7 +3927,48 @@
           <w:rFonts w:hint="cs"/>
           <w:rtl/>
         </w:rPr>
-        <w:t>کنشگران و اهداف آنها</w:t>
+        <w:t xml:space="preserve">کنشگران </w:t>
+      </w:r>
+      <w:r>
+        <w:rPr>
+          <w:rtl/>
+        </w:rPr>
+        <w:t>،</w:t>
+      </w:r>
+      <w:r>
+        <w:rPr>
+          <w:rFonts w:hint="cs"/>
+          <w:rtl/>
+        </w:rPr>
+        <w:t xml:space="preserve"> </w:t>
+      </w:r>
+      <w:r>
+        <w:rPr>
+          <w:rFonts w:hint="cs"/>
+          <w:rtl/>
+        </w:rPr>
+        <w:t xml:space="preserve">اهداف </w:t>
+      </w:r>
+      <w:r>
+        <w:rPr>
+          <w:rFonts w:hint="cs"/>
+          <w:rtl/>
+        </w:rPr>
+        <w:t>و ویژگی</w:t>
+      </w:r>
+      <w:r>
+        <w:rPr>
+          <w:rFonts w:hint="cs"/>
+          <w:rtl/>
+        </w:rPr>
+        <w:t xml:space="preserve">‌های </w:t>
+      </w:r>
+      <w:r>
+        <w:rPr>
+          <w:rFonts w:hint="cs"/>
+          <w:rtl/>
+        </w:rPr>
+        <w:t>آنها</w:t>
       </w:r>
       <w:bookmarkEnd w:id="5"/>
     </w:p>
@@ -3871,6 +4020,7 @@
           <w:rFonts w:hint="cs"/>
           <w:rtl/>
         </w:rPr>
+        <w:lastRenderedPageBreak/>
         <w:t xml:space="preserve">مخاطب اصلی بلاکچین </w:t>
       </w:r>
       <w:r>
@@ -3922,7 +4072,6 @@
           <w:rFonts w:hint="cs"/>
           <w:rtl/>
         </w:rPr>
-        <w:lastRenderedPageBreak/>
         <w:t>مشتریان</w:t>
       </w:r>
       <w:bookmarkEnd w:id="6"/>
@@ -3988,12 +4137,16 @@
       <w:pPr>
         <w:pStyle w:val="Heading3"/>
         <w:rPr>
+          <w:b w:val="0"/>
+          <w:bCs w:val="0"/>
           <w:rtl/>
         </w:rPr>
       </w:pPr>
       <w:r>
         <w:rPr>
           <w:rFonts w:hint="cs"/>
+          <w:b w:val="0"/>
+          <w:bCs w:val="0"/>
           <w:rtl/>
         </w:rPr>
         <w:t>شرکت ها ی کوچک و نوپا</w:t>
@@ -4002,17 +4155,63 @@
     <w:p>
       <w:pPr>
         <w:pStyle w:val="Heading3"/>
+        <w:rPr>
+          <w:b w:val="0"/>
+          <w:bCs w:val="0"/>
+        </w:rPr>
       </w:pPr>
       <w:r>
         <w:rPr>
           <w:rFonts w:hint="cs"/>
-          <w:rtl/>
-        </w:rPr>
-        <w:t xml:space="preserve">ارگان های دولتی </w:t>
+          <w:b w:val="0"/>
+          <w:bCs w:val="0"/>
+          <w:rtl/>
+        </w:rPr>
+        <w:t>ارگان</w:t>
+      </w:r>
+      <w:r>
+        <w:rPr>
+          <w:rFonts w:hint="cs"/>
+          <w:b w:val="0"/>
+          <w:bCs w:val="0"/>
+          <w:rtl/>
+        </w:rPr>
+        <w:t xml:space="preserve"> </w:t>
+      </w:r>
+      <w:r>
+        <w:rPr>
+          <w:rFonts w:hint="cs"/>
+          <w:b w:val="0"/>
+          <w:bCs w:val="0"/>
+          <w:rtl/>
+        </w:rPr>
+        <w:t xml:space="preserve">های </w:t>
+      </w:r>
+      <w:r>
+        <w:rPr>
+          <w:rFonts w:hint="cs"/>
+          <w:b w:val="0"/>
+          <w:bCs w:val="0"/>
+          <w:rtl/>
+        </w:rPr>
+        <w:t>خصوصی</w:t>
+      </w:r>
+      <w:r>
+        <w:rPr>
+          <w:rFonts w:hint="cs"/>
+          <w:b w:val="0"/>
+          <w:bCs w:val="0"/>
+          <w:rtl/>
+        </w:rPr>
+        <w:t xml:space="preserve"> </w:t>
       </w:r>
       <w:bookmarkStart w:id="8" w:name="_Toc465754111"/>
       <w:bookmarkStart w:id="9" w:name="_Toc473522828"/>
       <w:r>
+        <w:rPr>
+          <w:b w:val="0"/>
+          <w:bCs w:val="0"/>
+        </w:rPr>
         <w:t xml:space="preserve"> </w:t>
       </w:r>
     </w:p>
@@ -4022,15 +4221,260 @@
       <w:pPr>
         <w:pStyle w:val="Heading3"/>
         <w:rPr>
+          <w:b w:val="0"/>
+          <w:bCs w:val="0"/>
           <w:rtl/>
         </w:rPr>
       </w:pPr>
       <w:r>
         <w:rPr>
           <w:rFonts w:hint="cs"/>
+          <w:b w:val="0"/>
+          <w:bCs w:val="0"/>
           <w:rtl/>
         </w:rPr>
         <w:t>دولت</w:t>
+      </w:r>
+    </w:p>
+    <w:p>
+      <w:pPr>
+        <w:ind w:firstLine="0"/>
+        <w:rPr>
+          <w:rFonts w:ascii="B Nazanin" w:hAnsi="B Nazanin"/>
+          <w:b/>
+          <w:bCs/>
+          <w:color w:val="000000" w:themeColor="text1"/>
+          <w:sz w:val="28"/>
+          <w:szCs w:val="28"/>
+          <w:rtl/>
+        </w:rPr>
+      </w:pPr>
+      <w:bookmarkStart w:id="10" w:name="_Toc473522835"/>
+      <w:r>
+        <w:rPr>
+          <w:rFonts w:ascii="B Nazanin" w:hAnsi="B Nazanin"/>
+          <w:color w:val="000000" w:themeColor="text1"/>
+          <w:sz w:val="28"/>
+          <w:szCs w:val="28"/>
+          <w:rtl/>
+        </w:rPr>
+        <w:br/>
+      </w:r>
+    </w:p>
+    <w:p>
+      <w:pPr>
+        <w:pStyle w:val="Heading2"/>
+      </w:pPr>
+      <w:r>
+        <w:rPr>
+          <w:rFonts w:hint="cs"/>
+          <w:rtl/>
+        </w:rPr>
+        <w:t>ویژگی ها</w:t>
+      </w:r>
+    </w:p>
+    <w:p>
+      <w:pPr>
+        <w:pStyle w:val="Heading3"/>
+        <w:rPr>
+          <w:b w:val="0"/>
+          <w:bCs w:val="0"/>
+          <w:rtl/>
+        </w:rPr>
+      </w:pPr>
+      <w:r>
+        <w:rPr>
+          <w:rFonts w:hint="cs"/>
+          <w:b w:val="0"/>
+          <w:bCs w:val="0"/>
+          <w:rtl/>
+        </w:rPr>
+        <w:t xml:space="preserve">رابط کاربری </w:t>
+      </w:r>
+      <w:r>
+        <w:rPr>
+          <w:rFonts w:hint="cs"/>
+          <w:b w:val="0"/>
+          <w:bCs w:val="0"/>
+          <w:rtl/>
+        </w:rPr>
+        <w:t xml:space="preserve">آسان و </w:t>
+      </w:r>
+      <w:r>
+        <w:rPr>
+          <w:rFonts w:hint="cs"/>
+          <w:b w:val="0"/>
+          <w:bCs w:val="0"/>
+          <w:rtl/>
+        </w:rPr>
+        <w:t xml:space="preserve">زیبا </w:t>
+      </w:r>
+    </w:p>
+    <w:p>
+      <w:pPr>
+        <w:pStyle w:val="Heading3"/>
+        <w:rPr>
+          <w:b w:val="0"/>
+          <w:bCs w:val="0"/>
+        </w:rPr>
+      </w:pPr>
+      <w:r>
+        <w:rPr>
+          <w:rFonts w:hint="cs"/>
+          <w:b w:val="0"/>
+          <w:bCs w:val="0"/>
+          <w:rtl/>
+        </w:rPr>
+        <w:t>شفافیت در رابط کاربری بدون هیچ ابهامی</w:t>
+      </w:r>
+      <w:r>
+        <w:rPr>
+          <w:b w:val="0"/>
+          <w:bCs w:val="0"/>
+        </w:rPr>
+        <w:t xml:space="preserve"> </w:t>
+      </w:r>
+    </w:p>
+    <w:p>
+      <w:pPr>
+        <w:pStyle w:val="Heading3"/>
+        <w:rPr>
+          <w:b w:val="0"/>
+          <w:bCs w:val="0"/>
+          <w:rtl/>
+        </w:rPr>
+      </w:pPr>
+      <w:r>
+        <w:rPr>
+          <w:rFonts w:hint="cs"/>
+          <w:b w:val="0"/>
+          <w:bCs w:val="0"/>
+          <w:rtl/>
+        </w:rPr>
+        <w:t>کاملا غیرمتمرکز</w:t>
+      </w:r>
+      <w:r>
+        <w:rPr>
+          <w:rFonts w:hint="cs"/>
+          <w:b w:val="0"/>
+          <w:bCs w:val="0"/>
+          <w:rtl/>
+        </w:rPr>
+        <w:t xml:space="preserve"> </w:t>
+      </w:r>
+    </w:p>
+    <w:p>
+      <w:pPr>
+        <w:pStyle w:val="Heading3"/>
+        <w:rPr>
+          <w:b w:val="0"/>
+          <w:bCs w:val="0"/>
+          <w:rtl/>
+        </w:rPr>
+      </w:pPr>
+      <w:r>
+        <w:rPr>
+          <w:rFonts w:hint="cs"/>
+          <w:b w:val="0"/>
+          <w:bCs w:val="0"/>
+          <w:rtl/>
+        </w:rPr>
+        <w:t xml:space="preserve">غیر قابل هک </w:t>
+      </w:r>
+    </w:p>
+    <w:p>
+      <w:pPr>
+        <w:pStyle w:val="Heading3"/>
+        <w:rPr>
+          <w:b w:val="0"/>
+          <w:bCs w:val="0"/>
+          <w:rtl/>
+        </w:rPr>
+      </w:pPr>
+      <w:r>
+        <w:rPr>
+          <w:rFonts w:hint="cs"/>
+          <w:b w:val="0"/>
+          <w:bCs w:val="0"/>
+          <w:rtl/>
+        </w:rPr>
+        <w:t>غیر قابل تغییر و دستکاری</w:t>
+      </w:r>
+    </w:p>
+    <w:p>
+      <w:pPr>
+        <w:pStyle w:val="Heading3"/>
+        <w:rPr>
+          <w:b w:val="0"/>
+          <w:bCs w:val="0"/>
+        </w:rPr>
+      </w:pPr>
+      <w:r>
+        <w:rPr>
+          <w:rFonts w:hint="cs"/>
+          <w:b w:val="0"/>
+          <w:bCs w:val="0"/>
+          <w:rtl/>
+        </w:rPr>
+        <w:t>استفاده از پلتفرم</w:t>
+      </w:r>
+      <w:r>
+        <w:rPr>
+          <w:rFonts w:hint="cs"/>
+          <w:b w:val="0"/>
+          <w:bCs w:val="0"/>
+          <w:rtl/>
+        </w:rPr>
+        <w:t xml:space="preserve"> بلاکچینی</w:t>
+      </w:r>
+      <w:r>
+        <w:rPr>
+          <w:rFonts w:hint="cs"/>
+          <w:b w:val="0"/>
+          <w:bCs w:val="0"/>
+          <w:rtl/>
+        </w:rPr>
+        <w:t xml:space="preserve"> قابل اطمینان و امن</w:t>
+      </w:r>
+    </w:p>
+    <w:p>
+      <w:pPr>
+        <w:pStyle w:val="Heading3"/>
+      </w:pPr>
+    </w:p>
+    <w:p>
+      <w:pPr>
+        <w:ind w:firstLine="0"/>
+      </w:pPr>
+    </w:p>
+    <w:p/>
+    <w:p>
+      <w:pPr>
+        <w:pStyle w:val="Heading2"/>
+        <w:numPr>
+          <w:ilvl w:val="0"/>
+          <w:numId w:val="0"/>
+        </w:numPr>
+        <w:ind w:left="576"/>
+      </w:pPr>
+      <w:r>
+        <w:rPr>
+          <w:rFonts w:ascii="B Nazanin" w:hAnsi="B Nazanin"/>
+          <w:b w:val="0"/>
+          <w:bCs w:val="0"/>
+          <w:color w:val="000000" w:themeColor="text1"/>
+          <w:sz w:val="28"/>
+          <w:szCs w:val="28"/>
+          <w:rtl/>
+        </w:rPr>
+        <w:br/>
+      </w:r>
+      <w:r>
+        <w:rPr>
+          <w:rFonts w:hint="cs"/>
+          <w:rtl/>
+        </w:rPr>
+        <w:t xml:space="preserve"> </w:t>
       </w:r>
     </w:p>
     <w:p>
@@ -4042,18 +4486,6 @@
         </w:numPr>
         <w:spacing w:before="240"/>
         <w:ind w:left="432" w:hanging="432"/>
-      </w:pPr>
-      <w:bookmarkStart w:id="10" w:name="_Toc473522835"/>
-    </w:p>
-    <w:p>
-      <w:pPr>
-        <w:pStyle w:val="Heading1"/>
-        <w:numPr>
-          <w:ilvl w:val="0"/>
-          <w:numId w:val="0"/>
-        </w:numPr>
-        <w:spacing w:before="240"/>
-        <w:ind w:left="432" w:hanging="432"/>
         <w:rPr>
           <w:rtl/>
         </w:rPr>
@@ -4063,6 +4495,7 @@
           <w:rFonts w:hint="cs"/>
           <w:rtl/>
         </w:rPr>
+        <w:lastRenderedPageBreak/>
         <w:t>مراجع</w:t>
       </w:r>
       <w:bookmarkEnd w:id="10"/>
@@ -4414,9 +4847,9 @@
       </w:pPr>
     </w:p>
     <w:sectPr>
-      <w:headerReference w:type="default" r:id="rId11"/>
-      <w:footerReference w:type="default" r:id="rId12"/>
-      <w:headerReference w:type="first" r:id="rId13"/>
+      <w:headerReference w:type="default" r:id="rId10"/>
+      <w:footerReference w:type="default" r:id="rId11"/>
+      <w:headerReference w:type="first" r:id="rId12"/>
       <w:pgSz w:w="11907" w:h="16839" w:code="9"/>
       <w:pgMar w:top="1440" w:right="1440" w:bottom="1440" w:left="1440" w:header="720" w:footer="794" w:gutter="0"/>
       <w:cols w:space="720"/>
@@ -5116,7 +5549,7 @@
                                   <w:rtl/>
                                   <w:lang w:bidi="fa-IR"/>
                                 </w:rPr>
-                                <w:t>نسخه  2.0</w:t>
+                                <w:t>نسخه  2.2</w:t>
                               </w:r>
                             </w:sdtContent>
                           </w:sdt>
@@ -5161,7 +5594,7 @@
                                   <w:szCs w:val="28"/>
                                   <w:rtl/>
                                 </w:rPr>
-                                <w:t>سیستم رای گیری غیرمتمرکز بر بستر بلاک چین</w:t>
+                                <w:t>سیستم رای‌گیری غیرمتمرکز بر بستر بلاک چین</w:t>
                               </w:r>
                             </w:sdtContent>
                           </w:sdt>
@@ -5306,7 +5739,7 @@
                             <w:rtl/>
                             <w:lang w:bidi="fa-IR"/>
                           </w:rPr>
-                          <w:t>نسخه  2.0</w:t>
+                          <w:t>نسخه  2.2</w:t>
                         </w:r>
                       </w:sdtContent>
                     </w:sdt>
@@ -5351,7 +5784,7 @@
                             <w:szCs w:val="28"/>
                             <w:rtl/>
                           </w:rPr>
-                          <w:t>سیستم رای گیری غیرمتمرکز بر بستر بلاک چین</w:t>
+                          <w:t>سیستم رای‌گیری غیرمتمرکز بر بستر بلاک چین</w:t>
                         </w:r>
                       </w:sdtContent>
                     </w:sdt>
@@ -5616,7 +6049,7 @@
 <w:numbering xmlns:wpc="http://schemas.microsoft.com/office/word/2010/wordprocessingCanvas" xmlns:cx="http://schemas.microsoft.com/office/drawing/2014/chartex" xmlns:cx1="http://schemas.microsoft.com/office/drawing/2015/9/8/chartex" xmlns:cx2="http://schemas.microsoft.com/office/drawing/2015/10/21/chartex" xmlns:cx3="http://schemas.microsoft.com/office/drawing/2016/5/9/chartex" xmlns:cx4="http://schemas.microsoft.com/office/drawing/2016/5/10/chartex" xmlns:cx5="http://schemas.microsoft.com/office/drawing/2016/5/11/chartex" xmlns:cx6="http://schemas.microsoft.com/office/drawing/2016/5/12/chartex" xmlns:cx7="http://schemas.microsoft.com/office/drawing/2016/5/13/chartex" xmlns:cx8="http://schemas.microsoft.com/office/drawing/2016/5/14/chartex" xmlns:mc="http://schemas.openxmlformats.org/markup-compatibility/2006" xmlns:aink="http://schemas.microsoft.com/office/drawing/2016/ink" xmlns:am3d="http://schemas.microsoft.com/office/drawing/2017/model3d" xmlns:o="urn:schemas-microsoft-com:office:office" xmlns:r="http://schemas.openxmlformats.org/officeDocument/2006/relationships" xmlns:m="http://schemas.openxmlformats.org/officeDocument/2006/math" xmlns:v="urn:schemas-microsoft-com:vml" xmlns:wp14="http://schemas.microsoft.com/office/word/2010/wordprocessingDrawing" xmlns:wp="http://schemas.openxmlformats.org/drawingml/2006/wordprocessingDrawing" xmlns:w10="urn:schemas-microsoft-com:office:word" xmlns:w="http://schemas.openxmlformats.org/wordprocessingml/2006/main" xmlns:w14="http://schemas.microsoft.com/office/word/2010/wordml" xmlns:w15="http://schemas.microsoft.com/office/word/2012/wordml" xmlns:w16cid="http://schemas.microsoft.com/office/word/2016/wordml/cid" xmlns:w16se="http://schemas.microsoft.com/office/word/2015/wordml/symex" xmlns:wpg="http://schemas.microsoft.com/office/word/2010/wordprocessingGroup" xmlns:wpi="http://schemas.microsoft.com/office/word/2010/wordprocessingInk" xmlns:wne="http://schemas.microsoft.com/office/word/2006/wordml" xmlns:wps="http://schemas.microsoft.com/office/word/2010/wordprocessingShape" mc:Ignorable="w14 w15 w16se w16cid wp14">
   <w:numPicBullet w:numPicBulletId="0">
     <w:pict>
-      <v:shapetype id="_x0000_t75" coordsize="21600,21600" o:spt="75" o:preferrelative="t" path="m@4@5l@4@11@9@11@9@5xe" filled="f" stroked="f">
+      <v:shapetype w14:anchorId="6AB65956" id="_x0000_t75" coordsize="21600,21600" o:spt="75" o:preferrelative="t" path="m@4@5l@4@11@9@11@9@5xe" filled="f" stroked="f">
         <v:stroke joinstyle="miter"/>
         <v:formulas>
           <v:f eqn="if lineDrawn pixelLineWidth 0"/>
@@ -5635,7 +6068,7 @@
         <v:path o:extrusionok="f" gradientshapeok="t" o:connecttype="rect"/>
         <o:lock v:ext="edit" aspectratio="t"/>
       </v:shapetype>
-      <v:shape id="_x0000_i1104" type="#_x0000_t75" style="width:11.25pt;height:11.25pt" o:bullet="t">
+      <v:shape id="_x0000_i1029" type="#_x0000_t75" style="width:11.25pt;height:11.25pt" o:bullet="t">
         <v:imagedata r:id="rId1" o:title="checkbox"/>
       </v:shape>
     </w:pict>
@@ -10074,7 +10507,7 @@
 
 <file path=customXml/item1.xml><?xml version="1.0" encoding="utf-8"?>
 <CoverPageProperties xmlns="http://schemas.microsoft.com/office/2006/coverPageProps">
-  <PublishDate>نسخه  2.0</PublishDate>
+  <PublishDate>نسخه  2.2</PublishDate>
   <Abstract/>
   <CompanyAddress/>
   <CompanyPhone/>
@@ -10181,7 +10614,7 @@
 </file>
 
 <file path=customXml/itemProps2.xml><?xml version="1.0" encoding="utf-8"?>
-<ds:datastoreItem xmlns:ds="http://schemas.openxmlformats.org/officeDocument/2006/customXml" ds:itemID="{1810104A-ACB3-4083-9F16-F3E3A18B0E64}">
+<ds:datastoreItem xmlns:ds="http://schemas.openxmlformats.org/officeDocument/2006/customXml" ds:itemID="{396E2ADB-C246-45F0-9EEF-3A9660C3D4BD}">
   <ds:schemaRefs>
     <ds:schemaRef ds:uri="http://schemas.openxmlformats.org/officeDocument/2006/bibliography"/>
   </ds:schemaRefs>

</xml_diff>